<commit_message>
final updates for merge
</commit_message>
<xml_diff>
--- a/Documents/Final_Project_Documentation.docx
+++ b/Documents/Final_Project_Documentation.docx
@@ -9252,12 +9252,12 @@
           <wp:inline distB="114300" distT="114300" distL="114300" distR="114300">
             <wp:extent cx="5943600" cy="5003800"/>
             <wp:effectExtent b="0" l="0" r="0" t="0"/>
-            <wp:docPr id="12" name="image31.png"/>
+            <wp:docPr id="12" name="image25.png"/>
             <a:graphic>
               <a:graphicData uri="http://schemas.openxmlformats.org/drawingml/2006/picture">
                 <pic:pic>
                   <pic:nvPicPr>
-                    <pic:cNvPr id="0" name="image31.png"/>
+                    <pic:cNvPr id="0" name="image25.png"/>
                     <pic:cNvPicPr preferRelativeResize="0"/>
                   </pic:nvPicPr>
                   <pic:blipFill>
@@ -9364,12 +9364,12 @@
           <wp:inline distB="114300" distT="114300" distL="114300" distR="114300">
             <wp:extent cx="5943600" cy="2463800"/>
             <wp:effectExtent b="0" l="0" r="0" t="0"/>
-            <wp:docPr descr="depldiafinal.gif" id="5" name="image15.gif"/>
+            <wp:docPr descr="depldiafinal.gif" id="5" name="image17.gif"/>
             <a:graphic>
               <a:graphicData uri="http://schemas.openxmlformats.org/drawingml/2006/picture">
                 <pic:pic>
                   <pic:nvPicPr>
-                    <pic:cNvPr descr="depldiafinal.gif" id="0" name="image15.gif"/>
+                    <pic:cNvPr descr="depldiafinal.gif" id="0" name="image17.gif"/>
                     <pic:cNvPicPr preferRelativeResize="0"/>
                   </pic:nvPicPr>
                   <pic:blipFill>
@@ -15120,12 +15120,12 @@
           <wp:inline distB="19050" distT="19050" distL="19050" distR="19050">
             <wp:extent cx="4953000" cy="2209800"/>
             <wp:effectExtent b="0" l="0" r="0" t="0"/>
-            <wp:docPr id="8" name="image19.png"/>
+            <wp:docPr id="8" name="image20.png"/>
             <a:graphic>
               <a:graphicData uri="http://schemas.openxmlformats.org/drawingml/2006/picture">
                 <pic:pic>
                   <pic:nvPicPr>
-                    <pic:cNvPr id="0" name="image19.png"/>
+                    <pic:cNvPr id="0" name="image20.png"/>
                     <pic:cNvPicPr preferRelativeResize="0"/>
                   </pic:nvPicPr>
                   <pic:blipFill>
@@ -15193,12 +15193,12 @@
           <wp:inline distB="114300" distT="114300" distL="114300" distR="114300">
             <wp:extent cx="5724525" cy="2571750"/>
             <wp:effectExtent b="0" l="0" r="0" t="0"/>
-            <wp:docPr id="16" name="image35.png"/>
+            <wp:docPr id="16" name="image34.png"/>
             <a:graphic>
               <a:graphicData uri="http://schemas.openxmlformats.org/drawingml/2006/picture">
                 <pic:pic>
                   <pic:nvPicPr>
-                    <pic:cNvPr id="0" name="image35.png"/>
+                    <pic:cNvPr id="0" name="image34.png"/>
                     <pic:cNvPicPr preferRelativeResize="0"/>
                   </pic:nvPicPr>
                   <pic:blipFill>
@@ -15310,12 +15310,12 @@
           <wp:inline distB="19050" distT="19050" distL="19050" distR="19050">
             <wp:extent cx="5181600" cy="3619500"/>
             <wp:effectExtent b="0" l="0" r="0" t="0"/>
-            <wp:docPr id="3" name="image11.png"/>
+            <wp:docPr id="3" name="image15.png"/>
             <a:graphic>
               <a:graphicData uri="http://schemas.openxmlformats.org/drawingml/2006/picture">
                 <pic:pic>
                   <pic:nvPicPr>
-                    <pic:cNvPr id="0" name="image11.png"/>
+                    <pic:cNvPr id="0" name="image15.png"/>
                     <pic:cNvPicPr preferRelativeResize="0"/>
                   </pic:nvPicPr>
                   <pic:blipFill>
@@ -15440,12 +15440,12 @@
           <wp:inline distB="114300" distT="114300" distL="114300" distR="114300">
             <wp:extent cx="4676775" cy="2524125"/>
             <wp:effectExtent b="0" l="0" r="0" t="0"/>
-            <wp:docPr id="10" name="image29.png"/>
+            <wp:docPr id="10" name="image23.png"/>
             <a:graphic>
               <a:graphicData uri="http://schemas.openxmlformats.org/drawingml/2006/picture">
                 <pic:pic>
                   <pic:nvPicPr>
-                    <pic:cNvPr id="0" name="image29.png"/>
+                    <pic:cNvPr id="0" name="image23.png"/>
                     <pic:cNvPicPr preferRelativeResize="0"/>
                   </pic:nvPicPr>
                   <pic:blipFill>
@@ -15541,12 +15541,12 @@
           <wp:inline distB="114300" distT="114300" distL="114300" distR="114300">
             <wp:extent cx="5248275" cy="2295525"/>
             <wp:effectExtent b="0" l="0" r="0" t="0"/>
-            <wp:docPr id="11" name="image30.png"/>
+            <wp:docPr id="11" name="image24.png"/>
             <a:graphic>
               <a:graphicData uri="http://schemas.openxmlformats.org/drawingml/2006/picture">
                 <pic:pic>
                   <pic:nvPicPr>
-                    <pic:cNvPr id="0" name="image30.png"/>
+                    <pic:cNvPr id="0" name="image24.png"/>
                     <pic:cNvPicPr preferRelativeResize="0"/>
                   </pic:nvPicPr>
                   <pic:blipFill>
@@ -15681,12 +15681,12 @@
           <wp:inline distB="19050" distT="19050" distL="19050" distR="19050">
             <wp:extent cx="5664200" cy="2679700"/>
             <wp:effectExtent b="0" l="0" r="0" t="0"/>
-            <wp:docPr id="2" name="image10.png"/>
+            <wp:docPr id="2" name="image9.png"/>
             <a:graphic>
               <a:graphicData uri="http://schemas.openxmlformats.org/drawingml/2006/picture">
                 <pic:pic>
                   <pic:nvPicPr>
-                    <pic:cNvPr id="0" name="image10.png"/>
+                    <pic:cNvPr id="0" name="image9.png"/>
                     <pic:cNvPicPr preferRelativeResize="0"/>
                   </pic:nvPicPr>
                   <pic:blipFill>
@@ -15785,12 +15785,12 @@
           <wp:inline distB="114300" distT="114300" distL="114300" distR="114300">
             <wp:extent cx="5943600" cy="4013200"/>
             <wp:effectExtent b="0" l="0" r="0" t="0"/>
-            <wp:docPr id="7" name="image18.png"/>
+            <wp:docPr id="7" name="image19.png"/>
             <a:graphic>
               <a:graphicData uri="http://schemas.openxmlformats.org/drawingml/2006/picture">
                 <pic:pic>
                   <pic:nvPicPr>
-                    <pic:cNvPr id="0" name="image18.png"/>
+                    <pic:cNvPr id="0" name="image19.png"/>
                     <pic:cNvPicPr preferRelativeResize="0"/>
                   </pic:nvPicPr>
                   <pic:blipFill>
@@ -15902,12 +15902,12 @@
           <wp:inline distB="19050" distT="19050" distL="19050" distR="19050">
             <wp:extent cx="5829300" cy="2768600"/>
             <wp:effectExtent b="0" l="0" r="0" t="0"/>
-            <wp:docPr id="13" name="image32.png"/>
+            <wp:docPr id="13" name="image27.png"/>
             <a:graphic>
               <a:graphicData uri="http://schemas.openxmlformats.org/drawingml/2006/picture">
                 <pic:pic>
                   <pic:nvPicPr>
-                    <pic:cNvPr id="0" name="image32.png"/>
+                    <pic:cNvPr id="0" name="image27.png"/>
                     <pic:cNvPicPr preferRelativeResize="0"/>
                   </pic:nvPicPr>
                   <pic:blipFill>
@@ -16006,12 +16006,12 @@
           <wp:inline distB="114300" distT="114300" distL="114300" distR="114300">
             <wp:extent cx="5819775" cy="3438525"/>
             <wp:effectExtent b="0" l="0" r="0" t="0"/>
-            <wp:docPr id="1" name="image2.png"/>
+            <wp:docPr id="1" name="image8.png"/>
             <a:graphic>
               <a:graphicData uri="http://schemas.openxmlformats.org/drawingml/2006/picture">
                 <pic:pic>
                   <pic:nvPicPr>
-                    <pic:cNvPr id="0" name="image2.png"/>
+                    <pic:cNvPr id="0" name="image8.png"/>
                     <pic:cNvPicPr preferRelativeResize="0"/>
                   </pic:nvPicPr>
                   <pic:blipFill>
@@ -16123,12 +16123,12 @@
           <wp:inline distB="114300" distT="114300" distL="114300" distR="114300">
             <wp:extent cx="5943600" cy="3479800"/>
             <wp:effectExtent b="0" l="0" r="0" t="0"/>
-            <wp:docPr id="6" name="image16.png"/>
+            <wp:docPr id="6" name="image18.png"/>
             <a:graphic>
               <a:graphicData uri="http://schemas.openxmlformats.org/drawingml/2006/picture">
                 <pic:pic>
                   <pic:nvPicPr>
-                    <pic:cNvPr id="0" name="image16.png"/>
+                    <pic:cNvPr id="0" name="image18.png"/>
                     <pic:cNvPicPr preferRelativeResize="0"/>
                   </pic:nvPicPr>
                   <pic:blipFill>
@@ -16220,12 +16220,12 @@
           <wp:inline distB="19050" distT="19050" distL="19050" distR="19050">
             <wp:extent cx="5829300" cy="2362200"/>
             <wp:effectExtent b="0" l="0" r="0" t="0"/>
-            <wp:docPr id="14" name="image33.png"/>
+            <wp:docPr id="14" name="image29.png"/>
             <a:graphic>
               <a:graphicData uri="http://schemas.openxmlformats.org/drawingml/2006/picture">
                 <pic:pic>
                   <pic:nvPicPr>
-                    <pic:cNvPr id="0" name="image33.png"/>
+                    <pic:cNvPr id="0" name="image29.png"/>
                     <pic:cNvPicPr preferRelativeResize="0"/>
                   </pic:nvPicPr>
                   <pic:blipFill>
@@ -16283,12 +16283,12 @@
           <wp:inline distB="114300" distT="114300" distL="114300" distR="114300">
             <wp:extent cx="5943600" cy="3594100"/>
             <wp:effectExtent b="0" l="0" r="0" t="0"/>
-            <wp:docPr id="18" name="image37.png"/>
+            <wp:docPr id="18" name="image36.png"/>
             <a:graphic>
               <a:graphicData uri="http://schemas.openxmlformats.org/drawingml/2006/picture">
                 <pic:pic>
                   <pic:nvPicPr>
-                    <pic:cNvPr id="0" name="image37.png"/>
+                    <pic:cNvPr id="0" name="image36.png"/>
                     <pic:cNvPicPr preferRelativeResize="0"/>
                   </pic:nvPicPr>
                   <pic:blipFill>
@@ -16372,12 +16372,12 @@
           <wp:inline distB="19050" distT="19050" distL="19050" distR="19050">
             <wp:extent cx="5829300" cy="3924300"/>
             <wp:effectExtent b="0" l="0" r="0" t="0"/>
-            <wp:docPr id="15" name="image34.png"/>
+            <wp:docPr id="15" name="image30.png"/>
             <a:graphic>
               <a:graphicData uri="http://schemas.openxmlformats.org/drawingml/2006/picture">
                 <pic:pic>
                   <pic:nvPicPr>
-                    <pic:cNvPr id="0" name="image34.png"/>
+                    <pic:cNvPr id="0" name="image30.png"/>
                     <pic:cNvPicPr preferRelativeResize="0"/>
                   </pic:nvPicPr>
                   <pic:blipFill>
@@ -16463,12 +16463,12 @@
           <wp:inline distB="114300" distT="114300" distL="114300" distR="114300">
             <wp:extent cx="5943600" cy="6464300"/>
             <wp:effectExtent b="0" l="0" r="0" t="0"/>
-            <wp:docPr id="17" name="image36.png"/>
+            <wp:docPr id="17" name="image35.png"/>
             <a:graphic>
               <a:graphicData uri="http://schemas.openxmlformats.org/drawingml/2006/picture">
                 <pic:pic>
                   <pic:nvPicPr>
-                    <pic:cNvPr id="0" name="image36.png"/>
+                    <pic:cNvPr id="0" name="image35.png"/>
                     <pic:cNvPicPr preferRelativeResize="0"/>
                   </pic:nvPicPr>
                   <pic:blipFill>
@@ -16551,12 +16551,12 @@
           <wp:inline distB="114300" distT="114300" distL="114300" distR="114300">
             <wp:extent cx="5210175" cy="4200525"/>
             <wp:effectExtent b="0" l="0" r="0" t="0"/>
-            <wp:docPr id="4" name="image14.png"/>
+            <wp:docPr id="4" name="image16.png"/>
             <a:graphic>
               <a:graphicData uri="http://schemas.openxmlformats.org/drawingml/2006/picture">
                 <pic:pic>
                   <pic:nvPicPr>
-                    <pic:cNvPr id="0" name="image14.png"/>
+                    <pic:cNvPr id="0" name="image16.png"/>
                     <pic:cNvPicPr preferRelativeResize="0"/>
                   </pic:nvPicPr>
                   <pic:blipFill>
@@ -16659,12 +16659,12 @@
           <wp:inline distB="114300" distT="114300" distL="114300" distR="114300">
             <wp:extent cx="5943600" cy="5245100"/>
             <wp:effectExtent b="0" l="0" r="0" t="0"/>
-            <wp:docPr descr="ui_ar3_0.png" id="9" name="image28.png"/>
+            <wp:docPr descr="ui_ar3_0.png" id="9" name="image22.png"/>
             <a:graphic>
               <a:graphicData uri="http://schemas.openxmlformats.org/drawingml/2006/picture">
                 <pic:pic>
                   <pic:nvPicPr>
-                    <pic:cNvPr descr="ui_ar3_0.png" id="0" name="image28.png"/>
+                    <pic:cNvPr descr="ui_ar3_0.png" id="0" name="image22.png"/>
                     <pic:cNvPicPr preferRelativeResize="0"/>
                   </pic:nvPicPr>
                   <pic:blipFill>
@@ -19081,6 +19081,13 @@
         </w:rPr>
         <w:t xml:space="preserve">/usr/bin/ruby -e "$(curl -fsSL </w:t>
       </w:r>
+      <w:r>
+        <w:rPr>
+          <w:shd w:fill="cccccc" w:val="clear"/>
+          <w:rtl w:val="0"/>
+        </w:rPr>
+        <w:t xml:space="preserve">https://raw.githubusercontent.com/</w:t>
+      </w:r>
     </w:p>
     <w:p>
       <w:pPr>
@@ -19093,7 +19100,7 @@
           <w:shd w:fill="cccccc" w:val="clear"/>
           <w:rtl w:val="0"/>
         </w:rPr>
-        <w:t xml:space="preserve">https://raw.githubusercontent.com/Homebrew/install/master/install</w:t>
+        <w:t xml:space="preserve">Homebrew/install/master/install</w:t>
       </w:r>
       <w:r>
         <w:rPr>
@@ -19311,7 +19318,207 @@
           <w:shd w:fill="d9d9d9" w:val="clear"/>
           <w:rtl w:val="0"/>
         </w:rPr>
-        <w:t xml:space="preserve">pip install Tkinter Pillow numpy scipy</w:t>
+        <w:t xml:space="preserve">pip install Pillow </w:t>
+      </w:r>
+      <w:r>
+        <w:rPr>
+          <w:rtl w:val="0"/>
+        </w:rPr>
+      </w:r>
+    </w:p>
+    <w:p>
+      <w:pPr>
+        <w:numPr>
+          <w:ilvl w:val="2"/>
+          <w:numId w:val="44"/>
+        </w:numPr>
+        <w:ind w:left="2160" w:hanging="360"/>
+        <w:contextualSpacing w:val="1"/>
+        <w:rPr>
+          <w:u w:val="none"/>
+        </w:rPr>
+      </w:pPr>
+      <w:r>
+        <w:rPr>
+          <w:rtl w:val="0"/>
+        </w:rPr>
+        <w:t xml:space="preserve">Next we can install the remaining modules using homebrew package manager. In the terminal type the following command </w:t>
+      </w:r>
+      <w:r>
+        <w:rPr>
+          <w:shd w:fill="cccccc" w:val="clear"/>
+          <w:rtl w:val="0"/>
+        </w:rPr>
+        <w:t xml:space="preserve">brew install numpy scipy</w:t>
+      </w:r>
+      <w:r>
+        <w:rPr>
+          <w:rtl w:val="0"/>
+        </w:rPr>
+        <w:t xml:space="preserve"> and press enter.</w:t>
+      </w:r>
+    </w:p>
+    <w:p>
+      <w:pPr>
+        <w:numPr>
+          <w:ilvl w:val="2"/>
+          <w:numId w:val="44"/>
+        </w:numPr>
+        <w:ind w:left="2160" w:hanging="360"/>
+        <w:contextualSpacing w:val="1"/>
+        <w:rPr>
+          <w:u w:val="none"/>
+        </w:rPr>
+      </w:pPr>
+      <w:r>
+        <w:rPr>
+          <w:rtl w:val="0"/>
+        </w:rPr>
+        <w:t xml:space="preserve">To compile and optimize opencv3 we need some additional software.</w:t>
+      </w:r>
+    </w:p>
+    <w:p>
+      <w:pPr>
+        <w:numPr>
+          <w:ilvl w:val="2"/>
+          <w:numId w:val="44"/>
+        </w:numPr>
+        <w:ind w:left="2160" w:hanging="360"/>
+        <w:contextualSpacing w:val="1"/>
+        <w:rPr>
+          <w:u w:val="none"/>
+        </w:rPr>
+      </w:pPr>
+      <w:r>
+        <w:rPr>
+          <w:rtl w:val="0"/>
+        </w:rPr>
+        <w:t xml:space="preserve">Install developer tools cmake to compile opencv. In terminal run: </w:t>
+      </w:r>
+      <w:r>
+        <w:rPr>
+          <w:shd w:fill="cccccc" w:val="clear"/>
+          <w:rtl w:val="0"/>
+        </w:rPr>
+        <w:t xml:space="preserve">brew install cmake pkg-config</w:t>
+      </w:r>
+      <w:r>
+        <w:rPr>
+          <w:rtl w:val="0"/>
+        </w:rPr>
+        <w:t xml:space="preserve"> </w:t>
+      </w:r>
+    </w:p>
+    <w:p>
+      <w:pPr>
+        <w:numPr>
+          <w:ilvl w:val="2"/>
+          <w:numId w:val="44"/>
+        </w:numPr>
+        <w:ind w:left="2160" w:hanging="360"/>
+        <w:contextualSpacing w:val="1"/>
+        <w:rPr>
+          <w:u w:val="none"/>
+        </w:rPr>
+      </w:pPr>
+      <w:r>
+        <w:rPr>
+          <w:rtl w:val="0"/>
+        </w:rPr>
+        <w:t xml:space="preserve">Install I/O packages. Run: </w:t>
+      </w:r>
+      <w:r>
+        <w:rPr>
+          <w:shd w:fill="cccccc" w:val="clear"/>
+          <w:rtl w:val="0"/>
+        </w:rPr>
+        <w:t xml:space="preserve">brew install jpeg libpng libtiff openexr</w:t>
+      </w:r>
+      <w:r>
+        <w:rPr>
+          <w:rtl w:val="0"/>
+        </w:rPr>
+        <w:t xml:space="preserve"> </w:t>
+      </w:r>
+    </w:p>
+    <w:p>
+      <w:pPr>
+        <w:numPr>
+          <w:ilvl w:val="2"/>
+          <w:numId w:val="44"/>
+        </w:numPr>
+        <w:ind w:left="2160" w:hanging="360"/>
+        <w:contextualSpacing w:val="1"/>
+        <w:rPr>
+          <w:u w:val="none"/>
+        </w:rPr>
+      </w:pPr>
+      <w:r>
+        <w:rPr>
+          <w:rtl w:val="0"/>
+        </w:rPr>
+        <w:t xml:space="preserve">Install optimization libraries. Run: </w:t>
+      </w:r>
+      <w:r>
+        <w:rPr>
+          <w:shd w:fill="cccccc" w:val="clear"/>
+          <w:rtl w:val="0"/>
+        </w:rPr>
+        <w:t xml:space="preserve">brew install eigen tbb</w:t>
+      </w:r>
+      <w:r>
+        <w:rPr>
+          <w:rtl w:val="0"/>
+        </w:rPr>
+        <w:t xml:space="preserve"> </w:t>
+      </w:r>
+    </w:p>
+    <w:p>
+      <w:pPr>
+        <w:ind w:left="1440" w:firstLine="0"/>
+        <w:contextualSpacing w:val="0"/>
+        <w:rPr/>
+      </w:pPr>
+      <w:r>
+        <w:rPr>
+          <w:rtl w:val="0"/>
+        </w:rPr>
+      </w:r>
+    </w:p>
+    <w:p>
+      <w:pPr>
+        <w:ind w:left="1440" w:firstLine="0"/>
+        <w:contextualSpacing w:val="0"/>
+        <w:rPr/>
+      </w:pPr>
+      <w:r>
+        <w:rPr>
+          <w:rtl w:val="0"/>
+        </w:rPr>
+      </w:r>
+    </w:p>
+    <w:p>
+      <w:pPr>
+        <w:ind w:left="1440" w:firstLine="0"/>
+        <w:contextualSpacing w:val="0"/>
+        <w:rPr/>
+      </w:pPr>
+      <w:r>
+        <w:rPr>
+          <w:rtl w:val="0"/>
+        </w:rPr>
+      </w:r>
+    </w:p>
+    <w:p>
+      <w:pPr>
+        <w:ind w:left="1440" w:firstLine="0"/>
+        <w:contextualSpacing w:val="0"/>
+        <w:rPr/>
+      </w:pPr>
+      <w:r>
+        <w:rPr>
+          <w:rtl w:val="0"/>
+        </w:rPr>
       </w:r>
     </w:p>
     <w:p>
@@ -19374,19 +19581,20 @@
         <w:rPr>
           <w:rtl w:val="0"/>
         </w:rPr>
-        <w:t xml:space="preserve">Download opencv 3 IOS pack from </w:t>
-      </w:r>
-      <w:r>
-        <w:rPr>
-          <w:rtl w:val="0"/>
-        </w:rPr>
-        <w:t xml:space="preserve">http://opencv.org/releases.html</w:t>
-      </w:r>
-      <w:r>
-        <w:rPr>
-          <w:rtl w:val="0"/>
-        </w:rPr>
-        <w:t xml:space="preserve"> (3.2.0) as zip file and unpack.</w:t>
+        <w:t xml:space="preserve">Install ffmpeg using homebrew. Type the command </w:t>
+      </w:r>
+      <w:r>
+        <w:rPr>
+          <w:shd w:fill="cccccc" w:val="clear"/>
+          <w:rtl w:val="0"/>
+        </w:rPr>
+        <w:t xml:space="preserve">brew install ffmpeg</w:t>
+      </w:r>
+      <w:r>
+        <w:rPr>
+          <w:rtl w:val="0"/>
+        </w:rPr>
+        <w:t xml:space="preserve"> into the terminal and press enter. If homebrew package manager is not installed, please refer to the Python 2.7 installation section.</w:t>
       </w:r>
     </w:p>
     <w:p>
@@ -19403,14 +19611,19 @@
         <w:rPr>
           <w:rtl w:val="0"/>
         </w:rPr>
-        <w:t xml:space="preserve">Open terminal and cd to opencv build folder </w:t>
-      </w:r>
-      <w:r>
-        <w:rPr>
-          <w:shd w:fill="cccccc" w:val="clear"/>
-          <w:rtl w:val="0"/>
-        </w:rPr>
-        <w:t xml:space="preserve">cd ../opencv-3.2.0/build/</w:t>
+        <w:t xml:space="preserve">Download opencv 3 sources file from </w:t>
+      </w:r>
+      <w:r>
+        <w:rPr>
+          <w:rtl w:val="0"/>
+        </w:rPr>
+        <w:t xml:space="preserve">http://opencv.org/releases.html</w:t>
+      </w:r>
+      <w:r>
+        <w:rPr>
+          <w:rtl w:val="0"/>
+        </w:rPr>
+        <w:t xml:space="preserve"> (3.2.0) as zip file and unpack. Move the folder to your home directory.</w:t>
       </w:r>
     </w:p>
     <w:p>
@@ -19421,227 +19634,27 @@
         </w:numPr>
         <w:ind w:left="2160" w:hanging="360"/>
         <w:contextualSpacing w:val="1"/>
-        <w:rPr/>
-      </w:pPr>
-      <w:r>
-        <w:rPr>
-          <w:rtl w:val="0"/>
-        </w:rPr>
-        <w:t xml:space="preserve">Run:    </w:t>
+        <w:rPr>
+          <w:u w:val="none"/>
+        </w:rPr>
+      </w:pPr>
+      <w:r>
+        <w:rPr>
+          <w:rtl w:val="0"/>
+        </w:rPr>
+        <w:t xml:space="preserve">Open the terminal and change to the opencv directory: </w:t>
       </w:r>
       <w:r>
         <w:rPr>
           <w:shd w:fill="cccccc" w:val="clear"/>
           <w:rtl w:val="0"/>
         </w:rPr>
-        <w:t xml:space="preserve">cmake \ </w:t>
-      </w:r>
-    </w:p>
-    <w:p>
-      <w:pPr>
-        <w:ind w:left="2160" w:firstLine="720"/>
-        <w:contextualSpacing w:val="0"/>
-        <w:rPr>
-          <w:shd w:fill="cccccc" w:val="clear"/>
-        </w:rPr>
-      </w:pPr>
-      <w:r>
-        <w:rPr>
-          <w:shd w:fill="cccccc" w:val="clear"/>
-          <w:rtl w:val="0"/>
-        </w:rPr>
-        <w:t xml:space="preserve">-D CMAKE_BUILD_TYPE=Release \</w:t>
-      </w:r>
-    </w:p>
-    <w:p>
-      <w:pPr>
-        <w:ind w:left="2160" w:firstLine="720"/>
-        <w:contextualSpacing w:val="0"/>
-        <w:rPr>
-          <w:shd w:fill="cccccc" w:val="clear"/>
-        </w:rPr>
-      </w:pPr>
-      <w:r>
-        <w:rPr>
-          <w:shd w:fill="cccccc" w:val="clear"/>
-          <w:rtl w:val="0"/>
-        </w:rPr>
-        <w:t xml:space="preserve">-D PYTHON2_EXECUTABLE=/usr/bin/python2.7 \</w:t>
-      </w:r>
-    </w:p>
-    <w:p>
-      <w:pPr>
-        <w:ind w:left="2160" w:firstLine="720"/>
-        <w:contextualSpacing w:val="0"/>
-        <w:rPr>
-          <w:shd w:fill="cccccc" w:val="clear"/>
-        </w:rPr>
-      </w:pPr>
-      <w:r>
-        <w:rPr>
-          <w:shd w:fill="cccccc" w:val="clear"/>
-          <w:rtl w:val="0"/>
-        </w:rPr>
-        <w:t xml:space="preserve">-D PYTHON_INCLUDE_DIR=/usr/include/python2.7 \</w:t>
-      </w:r>
-    </w:p>
-    <w:p>
-      <w:pPr>
-        <w:ind w:left="2160" w:firstLine="720"/>
-        <w:contextualSpacing w:val="0"/>
-        <w:rPr>
-          <w:shd w:fill="cccccc" w:val="clear"/>
-        </w:rPr>
-      </w:pPr>
-      <w:r>
-        <w:rPr>
-          <w:shd w:fill="cccccc" w:val="clear"/>
-          <w:rtl w:val="0"/>
-        </w:rPr>
-        <w:t xml:space="preserve">-D PYTHON_LIBRARY=/usr/lib/python2.7 \</w:t>
-      </w:r>
-    </w:p>
-    <w:p>
-      <w:pPr>
-        <w:ind w:left="2160" w:firstLine="720"/>
-        <w:contextualSpacing w:val="0"/>
-        <w:rPr>
-          <w:shd w:fill="cccccc" w:val="clear"/>
-        </w:rPr>
-      </w:pPr>
-      <w:r>
-        <w:rPr>
-          <w:shd w:fill="cccccc" w:val="clear"/>
-          <w:rtl w:val="0"/>
-        </w:rPr>
-        <w:t xml:space="preserve">-D PYTHON2_NUMPY_INCLUDE_DIRS=/usr/local/Cellar/</w:t>
-      </w:r>
-    </w:p>
-    <w:p>
-      <w:pPr>
-        <w:ind w:left="2160" w:firstLine="720"/>
-        <w:contextualSpacing w:val="0"/>
-        <w:rPr>
-          <w:shd w:fill="cccccc" w:val="clear"/>
-        </w:rPr>
-      </w:pPr>
-      <w:r>
-        <w:rPr>
-          <w:shd w:fill="cccccc" w:val="clear"/>
-          <w:rtl w:val="0"/>
-        </w:rPr>
-        <w:t xml:space="preserve">numpy/1.13.0/lib/python2.7/site-packages/numpy/core/include \</w:t>
-      </w:r>
-    </w:p>
-    <w:p>
-      <w:pPr>
-        <w:ind w:left="2160" w:firstLine="720"/>
-        <w:contextualSpacing w:val="0"/>
-        <w:rPr>
-          <w:shd w:fill="cccccc" w:val="clear"/>
-        </w:rPr>
-      </w:pPr>
-      <w:r>
-        <w:rPr>
-          <w:shd w:fill="cccccc" w:val="clear"/>
-          <w:rtl w:val="0"/>
-        </w:rPr>
-        <w:t xml:space="preserve">-D WITH_EIGEN=OFF \</w:t>
-      </w:r>
-    </w:p>
-    <w:p>
-      <w:pPr>
-        <w:ind w:left="2160" w:firstLine="720"/>
-        <w:contextualSpacing w:val="0"/>
-        <w:rPr>
-          <w:shd w:fill="cccccc" w:val="clear"/>
-        </w:rPr>
-      </w:pPr>
-      <w:r>
-        <w:rPr>
-          <w:shd w:fill="cccccc" w:val="clear"/>
-          <w:rtl w:val="0"/>
-        </w:rPr>
-        <w:t xml:space="preserve">-D WITH_1394=OFF \</w:t>
-      </w:r>
-    </w:p>
-    <w:p>
-      <w:pPr>
-        <w:ind w:left="2160" w:firstLine="720"/>
-        <w:contextualSpacing w:val="0"/>
-        <w:rPr>
-          <w:shd w:fill="cccccc" w:val="clear"/>
-        </w:rPr>
-      </w:pPr>
-      <w:r>
-        <w:rPr>
-          <w:shd w:fill="cccccc" w:val="clear"/>
-          <w:rtl w:val="0"/>
-        </w:rPr>
-        <w:t xml:space="preserve">-D CMAKE_INSTALL_PREFIX=/usr/local \</w:t>
-      </w:r>
-    </w:p>
-    <w:p>
-      <w:pPr>
-        <w:ind w:left="2160" w:firstLine="720"/>
-        <w:contextualSpacing w:val="0"/>
-        <w:rPr>
-          <w:shd w:fill="cccccc" w:val="clear"/>
-        </w:rPr>
-      </w:pPr>
-      <w:r>
-        <w:rPr>
-          <w:shd w:fill="cccccc" w:val="clear"/>
-          <w:rtl w:val="0"/>
-        </w:rPr>
-        <w:t xml:space="preserve">-D INSTALL_C_EXAMPLES=OFF ..</w:t>
-      </w:r>
-    </w:p>
-    <w:p>
-      <w:pPr>
-        <w:ind w:firstLine="720"/>
-        <w:contextualSpacing w:val="0"/>
-        <w:rPr>
-          <w:highlight w:val="white"/>
-        </w:rPr>
-      </w:pPr>
-      <w:r>
-        <w:rPr>
-          <w:highlight w:val="white"/>
-          <w:rtl w:val="0"/>
-        </w:rPr>
-        <w:tab/>
-      </w:r>
-      <w:r>
-        <w:rPr>
-          <w:b w:val="1"/>
-          <w:highlight w:val="white"/>
-          <w:rtl w:val="0"/>
-        </w:rPr>
-        <w:t xml:space="preserve">*Note PYTHON2_NUMPY_INCLUDE_DIRS </w:t>
-      </w:r>
-      <w:r>
-        <w:rPr>
-          <w:highlight w:val="white"/>
-          <w:rtl w:val="0"/>
-        </w:rPr>
-        <w:t xml:space="preserve">this is the pip install numpy </w:t>
-      </w:r>
-    </w:p>
-    <w:p>
-      <w:pPr>
-        <w:ind w:left="720" w:firstLine="720"/>
-        <w:contextualSpacing w:val="0"/>
-        <w:rPr>
-          <w:highlight w:val="white"/>
-        </w:rPr>
-      </w:pPr>
-      <w:r>
-        <w:rPr>
-          <w:highlight w:val="white"/>
-          <w:rtl w:val="0"/>
-        </w:rPr>
-        <w:t xml:space="preserve">location. Check this directory to make sure it is correct.</w:t>
+        <w:t xml:space="preserve">cd ~/opencv-3.2.0</w:t>
+      </w:r>
+      <w:r>
+        <w:rPr>
+          <w:rtl w:val="0"/>
+        </w:rPr>
       </w:r>
     </w:p>
     <w:p>
@@ -19652,13 +19665,77 @@
         </w:numPr>
         <w:ind w:left="2160" w:hanging="360"/>
         <w:contextualSpacing w:val="1"/>
-        <w:rPr/>
-      </w:pPr>
-      <w:r>
-        <w:rPr>
-          <w:rtl w:val="0"/>
-        </w:rPr>
-        <w:t xml:space="preserve">Now run: make</w:t>
+        <w:rPr>
+          <w:u w:val="none"/>
+        </w:rPr>
+      </w:pPr>
+      <w:r>
+        <w:rPr>
+          <w:rtl w:val="0"/>
+        </w:rPr>
+        <w:t xml:space="preserve">Now create a new directory and change to the new directory: </w:t>
+      </w:r>
+    </w:p>
+    <w:p>
+      <w:pPr>
+        <w:numPr>
+          <w:ilvl w:val="3"/>
+          <w:numId w:val="44"/>
+        </w:numPr>
+        <w:ind w:left="2880" w:hanging="360"/>
+        <w:contextualSpacing w:val="1"/>
+        <w:rPr>
+          <w:u w:val="none"/>
+        </w:rPr>
+      </w:pPr>
+      <w:r>
+        <w:rPr>
+          <w:shd w:fill="cccccc" w:val="clear"/>
+          <w:rtl w:val="0"/>
+        </w:rPr>
+        <w:t xml:space="preserve">mkdir build</w:t>
+      </w:r>
+      <w:r>
+        <w:rPr>
+          <w:rtl w:val="0"/>
+        </w:rPr>
+      </w:r>
+    </w:p>
+    <w:p>
+      <w:pPr>
+        <w:numPr>
+          <w:ilvl w:val="3"/>
+          <w:numId w:val="44"/>
+        </w:numPr>
+        <w:ind w:left="2880" w:hanging="360"/>
+        <w:contextualSpacing w:val="1"/>
+        <w:rPr>
+          <w:u w:val="none"/>
+        </w:rPr>
+      </w:pPr>
+      <w:r>
+        <w:rPr>
+          <w:shd w:fill="cccccc" w:val="clear"/>
+          <w:rtl w:val="0"/>
+        </w:rPr>
+        <w:t xml:space="preserve">cd build</w:t>
+      </w:r>
+      <w:r>
+        <w:rPr>
+          <w:rtl w:val="0"/>
+        </w:rPr>
+      </w:r>
+    </w:p>
+    <w:p>
+      <w:pPr>
+        <w:ind w:left="2160" w:firstLine="0"/>
+        <w:contextualSpacing w:val="0"/>
+        <w:rPr/>
+      </w:pPr>
+      <w:r>
+        <w:rPr>
+          <w:rtl w:val="0"/>
+        </w:rPr>
       </w:r>
     </w:p>
     <w:p>
@@ -19675,7 +19752,282 @@
         <w:rPr>
           <w:rtl w:val="0"/>
         </w:rPr>
-        <w:t xml:space="preserve">Next run: make install</w:t>
+        <w:t xml:space="preserve">Run:    </w:t>
+      </w:r>
+      <w:r>
+        <w:rPr>
+          <w:shd w:fill="cccccc" w:val="clear"/>
+          <w:rtl w:val="0"/>
+        </w:rPr>
+        <w:t xml:space="preserve">cmake \ </w:t>
+      </w:r>
+    </w:p>
+    <w:p>
+      <w:pPr>
+        <w:ind w:left="2160" w:firstLine="720"/>
+        <w:contextualSpacing w:val="0"/>
+        <w:rPr>
+          <w:shd w:fill="cccccc" w:val="clear"/>
+        </w:rPr>
+      </w:pPr>
+      <w:r>
+        <w:rPr>
+          <w:shd w:fill="cccccc" w:val="clear"/>
+          <w:rtl w:val="0"/>
+        </w:rPr>
+        <w:t xml:space="preserve">-D CMAKE_BUILD_TYPE=Release \</w:t>
+      </w:r>
+    </w:p>
+    <w:p>
+      <w:pPr>
+        <w:ind w:left="2160" w:firstLine="720"/>
+        <w:contextualSpacing w:val="0"/>
+        <w:rPr>
+          <w:shd w:fill="cccccc" w:val="clear"/>
+        </w:rPr>
+      </w:pPr>
+      <w:r>
+        <w:rPr>
+          <w:shd w:fill="cccccc" w:val="clear"/>
+          <w:rtl w:val="0"/>
+        </w:rPr>
+        <w:t xml:space="preserve">-D PYTHON2_EXECUTABLE=/usr/bin/python2.7 \</w:t>
+      </w:r>
+    </w:p>
+    <w:p>
+      <w:pPr>
+        <w:ind w:left="2160" w:firstLine="720"/>
+        <w:contextualSpacing w:val="0"/>
+        <w:rPr>
+          <w:shd w:fill="cccccc" w:val="clear"/>
+        </w:rPr>
+      </w:pPr>
+      <w:r>
+        <w:rPr>
+          <w:shd w:fill="cccccc" w:val="clear"/>
+          <w:rtl w:val="0"/>
+        </w:rPr>
+        <w:t xml:space="preserve">-D PYTHON_INCLUDE_DIR=/usr/include/python2.7 \</w:t>
+      </w:r>
+    </w:p>
+    <w:p>
+      <w:pPr>
+        <w:ind w:left="2160" w:firstLine="720"/>
+        <w:contextualSpacing w:val="0"/>
+        <w:rPr>
+          <w:shd w:fill="cccccc" w:val="clear"/>
+        </w:rPr>
+      </w:pPr>
+      <w:r>
+        <w:rPr>
+          <w:shd w:fill="cccccc" w:val="clear"/>
+          <w:rtl w:val="0"/>
+        </w:rPr>
+        <w:t xml:space="preserve">-D PYTHON_LIBRARY=/usr/lib/python2.7 \</w:t>
+      </w:r>
+    </w:p>
+    <w:p>
+      <w:pPr>
+        <w:ind w:left="2160" w:firstLine="720"/>
+        <w:contextualSpacing w:val="0"/>
+        <w:rPr>
+          <w:shd w:fill="cccccc" w:val="clear"/>
+        </w:rPr>
+      </w:pPr>
+      <w:r>
+        <w:rPr>
+          <w:shd w:fill="cccccc" w:val="clear"/>
+          <w:rtl w:val="0"/>
+        </w:rPr>
+        <w:t xml:space="preserve">-D PYTHON2_NUMPY_INCLUDE_DIRS=/usr/local/Cellar/</w:t>
+      </w:r>
+    </w:p>
+    <w:p>
+      <w:pPr>
+        <w:ind w:left="2160" w:firstLine="720"/>
+        <w:contextualSpacing w:val="0"/>
+        <w:rPr>
+          <w:shd w:fill="cccccc" w:val="clear"/>
+        </w:rPr>
+      </w:pPr>
+      <w:r>
+        <w:rPr>
+          <w:shd w:fill="cccccc" w:val="clear"/>
+          <w:rtl w:val="0"/>
+        </w:rPr>
+        <w:t xml:space="preserve">numpy/1.13.1/lib/python2.7/site-packages/numpy/core/include/ \</w:t>
+      </w:r>
+    </w:p>
+    <w:p>
+      <w:pPr>
+        <w:ind w:left="2160" w:firstLine="720"/>
+        <w:contextualSpacing w:val="0"/>
+        <w:rPr>
+          <w:shd w:fill="cccccc" w:val="clear"/>
+        </w:rPr>
+      </w:pPr>
+      <w:r>
+        <w:rPr>
+          <w:shd w:fill="cccccc" w:val="clear"/>
+          <w:rtl w:val="0"/>
+        </w:rPr>
+        <w:t xml:space="preserve">-D WITH_EIGEN=OFF \</w:t>
+      </w:r>
+    </w:p>
+    <w:p>
+      <w:pPr>
+        <w:ind w:left="2160" w:firstLine="720"/>
+        <w:contextualSpacing w:val="0"/>
+        <w:rPr>
+          <w:shd w:fill="cccccc" w:val="clear"/>
+        </w:rPr>
+      </w:pPr>
+      <w:r>
+        <w:rPr>
+          <w:shd w:fill="cccccc" w:val="clear"/>
+          <w:rtl w:val="0"/>
+        </w:rPr>
+        <w:t xml:space="preserve">-D WITH_1394=OFF \</w:t>
+      </w:r>
+    </w:p>
+    <w:p>
+      <w:pPr>
+        <w:ind w:left="2160" w:firstLine="720"/>
+        <w:contextualSpacing w:val="0"/>
+        <w:rPr>
+          <w:shd w:fill="cccccc" w:val="clear"/>
+        </w:rPr>
+      </w:pPr>
+      <w:r>
+        <w:rPr>
+          <w:shd w:fill="cccccc" w:val="clear"/>
+          <w:rtl w:val="0"/>
+        </w:rPr>
+        <w:t xml:space="preserve">-D CMAKE_INSTALL_PREFIX=/usr/local \</w:t>
+      </w:r>
+    </w:p>
+    <w:p>
+      <w:pPr>
+        <w:ind w:left="2160" w:firstLine="720"/>
+        <w:contextualSpacing w:val="0"/>
+        <w:rPr>
+          <w:shd w:fill="cccccc" w:val="clear"/>
+        </w:rPr>
+      </w:pPr>
+      <w:r>
+        <w:rPr>
+          <w:shd w:fill="cccccc" w:val="clear"/>
+          <w:rtl w:val="0"/>
+        </w:rPr>
+        <w:t xml:space="preserve">-D INSTALL_C_EXAMPLES=OFF ..</w:t>
+      </w:r>
+    </w:p>
+    <w:p>
+      <w:pPr>
+        <w:ind w:firstLine="720"/>
+        <w:contextualSpacing w:val="0"/>
+        <w:rPr>
+          <w:highlight w:val="white"/>
+        </w:rPr>
+      </w:pPr>
+      <w:r>
+        <w:rPr>
+          <w:highlight w:val="white"/>
+          <w:rtl w:val="0"/>
+        </w:rPr>
+        <w:tab/>
+      </w:r>
+      <w:r>
+        <w:rPr>
+          <w:b w:val="1"/>
+          <w:highlight w:val="white"/>
+          <w:rtl w:val="0"/>
+        </w:rPr>
+        <w:t xml:space="preserve">*Note PYTHON2_NUMPY_INCLUDE_DIRS </w:t>
+      </w:r>
+      <w:r>
+        <w:rPr>
+          <w:highlight w:val="white"/>
+          <w:rtl w:val="0"/>
+        </w:rPr>
+        <w:t xml:space="preserve">this is the brew install numpy </w:t>
+      </w:r>
+    </w:p>
+    <w:p>
+      <w:pPr>
+        <w:ind w:left="720" w:firstLine="720"/>
+        <w:contextualSpacing w:val="0"/>
+        <w:rPr>
+          <w:highlight w:val="white"/>
+        </w:rPr>
+      </w:pPr>
+      <w:r>
+        <w:rPr>
+          <w:highlight w:val="white"/>
+          <w:rtl w:val="0"/>
+        </w:rPr>
+        <w:t xml:space="preserve">location. Check this directory to make sure it is correct. Also check your numpy </w:t>
+      </w:r>
+    </w:p>
+    <w:p>
+      <w:pPr>
+        <w:ind w:left="720" w:firstLine="720"/>
+        <w:contextualSpacing w:val="0"/>
+        <w:rPr/>
+      </w:pPr>
+      <w:r>
+        <w:rPr>
+          <w:highlight w:val="white"/>
+          <w:rtl w:val="0"/>
+        </w:rPr>
+        <w:t xml:space="preserve">version to make sure it is the same. In my case, </w:t>
+      </w:r>
+      <w:r>
+        <w:rPr>
+          <w:shd w:fill="cccccc" w:val="clear"/>
+          <w:rtl w:val="0"/>
+        </w:rPr>
+        <w:t xml:space="preserve">1.13.1</w:t>
+      </w:r>
+      <w:r>
+        <w:rPr>
+          <w:rtl w:val="0"/>
+        </w:rPr>
+        <w:t xml:space="preserve">.</w:t>
+      </w:r>
+    </w:p>
+    <w:p>
+      <w:pPr>
+        <w:numPr>
+          <w:ilvl w:val="2"/>
+          <w:numId w:val="44"/>
+        </w:numPr>
+        <w:ind w:left="2160" w:hanging="360"/>
+        <w:contextualSpacing w:val="1"/>
+        <w:rPr/>
+      </w:pPr>
+      <w:r>
+        <w:rPr>
+          <w:rtl w:val="0"/>
+        </w:rPr>
+        <w:t xml:space="preserve">Now run: make -j2 (-j option for number of processors to dedicate to this compilation, you may replace with the number of processors you have available).</w:t>
+      </w:r>
+    </w:p>
+    <w:p>
+      <w:pPr>
+        <w:numPr>
+          <w:ilvl w:val="2"/>
+          <w:numId w:val="44"/>
+        </w:numPr>
+        <w:ind w:left="2160" w:hanging="360"/>
+        <w:contextualSpacing w:val="1"/>
+        <w:rPr/>
+      </w:pPr>
+      <w:r>
+        <w:rPr>
+          <w:rtl w:val="0"/>
+        </w:rPr>
+        <w:t xml:space="preserve">Next run: make install. If permission error is returned, use sudo with the command.</w:t>
       </w:r>
       <w:r>
         <w:rPr>

</xml_diff>